<commit_message>
hoan thành xu ly, truc quan co ban
</commit_message>
<xml_diff>
--- a/PT_Phieu/PHIẾU TRƯNG CẦU Ý KIẾN NGƯỜI ĐI LÀM (chot).docx
+++ b/PT_Phieu/PHIẾU TRƯNG CẦU Ý KIẾN NGƯỜI ĐI LÀM (chot).docx
@@ -385,17 +385,7 @@
           <w:highlight w:val="yellow"/>
           <w:lang w:val="de-DE"/>
         </w:rPr>
-        <w:t>typesc</w:t>
-      </w:r>
-      <w:r>
-        <w:rPr>
-          <w:rFonts w:ascii="Times New Roman" w:hAnsi="Times New Roman" w:cs="Times New Roman"/>
-          <w:sz w:val="24"/>
-          <w:szCs w:val="24"/>
-          <w:highlight w:val="yellow"/>
-          <w:lang w:val="de-DE"/>
-        </w:rPr>
-        <w:t>lass</w:t>
+        <w:t>typesclass</w:t>
       </w:r>
     </w:p>
     <w:p>
@@ -2782,7 +2772,7 @@
           <w:highlight w:val="yellow"/>
           <w:lang w:val="it-IT"/>
         </w:rPr>
-        <w:t>likesub</w:t>
+        <w:t>hsub</w:t>
       </w:r>
     </w:p>
     <w:p>
@@ -3220,17 +3210,7 @@
           <w:highlight w:val="yellow"/>
           <w:lang w:val="it-IT"/>
         </w:rPr>
-        <w:t xml:space="preserve">dis </w:t>
-      </w:r>
-      <w:r>
-        <w:rPr>
-          <w:rFonts w:ascii="Times New Roman" w:hAnsi="Times New Roman" w:cs="Times New Roman"/>
-          <w:sz w:val="24"/>
-          <w:szCs w:val="24"/>
-          <w:highlight w:val="yellow"/>
-          <w:lang w:val="it-IT"/>
-        </w:rPr>
-        <w:t>likesub</w:t>
+        <w:t>isub</w:t>
       </w:r>
     </w:p>
     <w:p>
@@ -3639,17 +3619,203 @@
           <w:rFonts w:ascii="Times New Roman" w:hAnsi="Times New Roman" w:cs="Times New Roman"/>
           <w:sz w:val="24"/>
           <w:szCs w:val="24"/>
+          <w:lang w:val="de-DE"/>
+        </w:rPr>
+      </w:pPr>
+      <w:r>
+        <w:rPr>
+          <w:rFonts w:ascii="Times New Roman" w:hAnsi="Times New Roman" w:cs="Times New Roman"/>
+          <w:sz w:val="24"/>
+          <w:szCs w:val="24"/>
           <w:lang w:val="it-IT"/>
         </w:rPr>
+        <w:t>17. Năm học lớp 9 anh/chị thích học môn học nào nhất:</w:t>
+      </w:r>
+      <w:r>
+        <w:rPr>
+          <w:rFonts w:ascii="Times New Roman" w:hAnsi="Times New Roman" w:cs="Times New Roman"/>
+          <w:sz w:val="24"/>
+          <w:szCs w:val="24"/>
+          <w:lang w:val="it-IT"/>
+        </w:rPr>
+        <w:t xml:space="preserve"> </w:t>
+      </w:r>
+      <w:r>
+        <w:rPr>
+          <w:rFonts w:ascii="Times New Roman" w:hAnsi="Times New Roman" w:cs="Times New Roman"/>
+          <w:sz w:val="24"/>
+          <w:szCs w:val="24"/>
+          <w:highlight w:val="yellow"/>
+          <w:lang w:val="it-IT"/>
+        </w:rPr>
+        <w:t>likesub</w:t>
+      </w:r>
+      <w:r>
+        <w:rPr>
+          <w:rFonts w:ascii="Times New Roman" w:hAnsi="Times New Roman" w:cs="Times New Roman"/>
+          <w:sz w:val="24"/>
+          <w:szCs w:val="24"/>
+          <w:lang w:val="de-DE"/>
+        </w:rPr>
+        <w:t xml:space="preserve"> </w:t>
+      </w:r>
+    </w:p>
+    <w:p>
+      <w:pPr>
+        <w:tabs>
+          <w:tab w:val="left" w:pos="2100"/>
+        </w:tabs>
+        <w:spacing w:before="60"/>
+        <w:rPr>
+          <w:rFonts w:ascii="Times New Roman" w:hAnsi="Times New Roman" w:cs="Times New Roman"/>
+          <w:sz w:val="24"/>
+          <w:szCs w:val="24"/>
+          <w:lang w:val="it-IT"/>
+        </w:rPr>
       </w:pPr>
       <w:r>
         <w:rPr>
           <w:rFonts w:ascii="Times New Roman" w:hAnsi="Times New Roman" w:cs="Times New Roman"/>
           <w:sz w:val="24"/>
           <w:szCs w:val="24"/>
+          <w:lang w:val="de-DE"/>
+        </w:rPr>
+        <w:sym w:font="Wingdings" w:char="F06F"/>
+      </w:r>
+      <w:r>
+        <w:rPr>
+          <w:rFonts w:ascii="Times New Roman" w:hAnsi="Times New Roman" w:cs="Times New Roman"/>
+          <w:sz w:val="24"/>
+          <w:szCs w:val="24"/>
+          <w:lang w:val="de-DE"/>
+        </w:rPr>
+        <w:t xml:space="preserve"> Toán                </w:t>
+      </w:r>
+      <w:r>
+        <w:rPr>
+          <w:rFonts w:ascii="Times New Roman" w:hAnsi="Times New Roman" w:cs="Times New Roman"/>
+          <w:sz w:val="24"/>
+          <w:szCs w:val="24"/>
+          <w:lang w:val="de-DE"/>
+        </w:rPr>
+        <w:sym w:font="Wingdings" w:char="F06F"/>
+      </w:r>
+      <w:r>
+        <w:rPr>
+          <w:rFonts w:ascii="Times New Roman" w:hAnsi="Times New Roman" w:cs="Times New Roman"/>
+          <w:sz w:val="24"/>
+          <w:szCs w:val="24"/>
+          <w:lang w:val="de-DE"/>
+        </w:rPr>
+        <w:t xml:space="preserve"> Văn</w:t>
+      </w:r>
+      <w:r>
+        <w:rPr>
+          <w:rFonts w:ascii="Times New Roman" w:hAnsi="Times New Roman" w:cs="Times New Roman"/>
+          <w:sz w:val="24"/>
+          <w:szCs w:val="24"/>
           <w:lang w:val="it-IT"/>
         </w:rPr>
-        <w:t>17. Năm học lớp 9 anh/chị thích học môn học nào nhất:</w:t>
+        <w:t xml:space="preserve"> </w:t>
+      </w:r>
+      <w:r>
+        <w:rPr>
+          <w:rFonts w:ascii="Times New Roman" w:hAnsi="Times New Roman" w:cs="Times New Roman"/>
+          <w:sz w:val="24"/>
+          <w:szCs w:val="24"/>
+          <w:lang w:val="it-IT"/>
+        </w:rPr>
+        <w:tab/>
+      </w:r>
+      <w:r>
+        <w:rPr>
+          <w:rFonts w:ascii="Times New Roman" w:hAnsi="Times New Roman" w:cs="Times New Roman"/>
+          <w:sz w:val="24"/>
+          <w:szCs w:val="24"/>
+          <w:lang w:val="de-DE"/>
+        </w:rPr>
+        <w:sym w:font="Wingdings" w:char="F06F"/>
+      </w:r>
+      <w:r>
+        <w:rPr>
+          <w:rFonts w:ascii="Times New Roman" w:hAnsi="Times New Roman" w:cs="Times New Roman"/>
+          <w:sz w:val="24"/>
+          <w:szCs w:val="24"/>
+          <w:lang w:val="de-DE"/>
+        </w:rPr>
+        <w:t xml:space="preserve"> Ngoại ngữ</w:t>
+      </w:r>
+      <w:r>
+        <w:rPr>
+          <w:rFonts w:ascii="Times New Roman" w:hAnsi="Times New Roman" w:cs="Times New Roman"/>
+          <w:sz w:val="24"/>
+          <w:szCs w:val="24"/>
+          <w:lang w:val="it-IT"/>
+        </w:rPr>
+        <w:tab/>
+      </w:r>
+      <w:r>
+        <w:rPr>
+          <w:rFonts w:ascii="Times New Roman" w:hAnsi="Times New Roman" w:cs="Times New Roman"/>
+          <w:sz w:val="24"/>
+          <w:szCs w:val="24"/>
+          <w:lang w:val="it-IT"/>
+        </w:rPr>
+        <w:tab/>
+      </w:r>
+      <w:r>
+        <w:rPr>
+          <w:rFonts w:ascii="Times New Roman" w:hAnsi="Times New Roman" w:cs="Times New Roman"/>
+          <w:sz w:val="24"/>
+          <w:szCs w:val="24"/>
+          <w:lang w:val="de-DE"/>
+        </w:rPr>
+        <w:sym w:font="Wingdings" w:char="F06F"/>
+      </w:r>
+      <w:r>
+        <w:rPr>
+          <w:rFonts w:ascii="Times New Roman" w:hAnsi="Times New Roman" w:cs="Times New Roman"/>
+          <w:sz w:val="24"/>
+          <w:szCs w:val="24"/>
+          <w:lang w:val="de-DE"/>
+        </w:rPr>
+        <w:t xml:space="preserve"> Lý</w:t>
+      </w:r>
+      <w:r>
+        <w:rPr>
+          <w:rFonts w:ascii="Times New Roman" w:hAnsi="Times New Roman" w:cs="Times New Roman"/>
+          <w:sz w:val="24"/>
+          <w:szCs w:val="24"/>
+          <w:lang w:val="it-IT"/>
+        </w:rPr>
+        <w:tab/>
+      </w:r>
+      <w:r>
+        <w:rPr>
+          <w:rFonts w:ascii="Times New Roman" w:hAnsi="Times New Roman" w:cs="Times New Roman"/>
+          <w:sz w:val="24"/>
+          <w:szCs w:val="24"/>
+          <w:lang w:val="it-IT"/>
+        </w:rPr>
+        <w:tab/>
+      </w:r>
+      <w:r>
+        <w:rPr>
+          <w:rFonts w:ascii="Times New Roman" w:hAnsi="Times New Roman" w:cs="Times New Roman"/>
+          <w:sz w:val="24"/>
+          <w:szCs w:val="24"/>
+          <w:lang w:val="de-DE"/>
+        </w:rPr>
+        <w:sym w:font="Wingdings" w:char="F06F"/>
+      </w:r>
+      <w:r>
+        <w:rPr>
+          <w:rFonts w:ascii="Times New Roman" w:hAnsi="Times New Roman" w:cs="Times New Roman"/>
+          <w:sz w:val="24"/>
+          <w:szCs w:val="24"/>
+          <w:lang w:val="de-DE"/>
+        </w:rPr>
+        <w:t xml:space="preserve"> Hóa</w:t>
       </w:r>
     </w:p>
     <w:p>
@@ -3682,7 +3848,16 @@
           <w:szCs w:val="24"/>
           <w:lang w:val="de-DE"/>
         </w:rPr>
-        <w:t xml:space="preserve"> Toán                </w:t>
+        <w:t xml:space="preserve"> Sinh</w:t>
+      </w:r>
+      <w:r>
+        <w:rPr>
+          <w:rFonts w:ascii="Times New Roman" w:hAnsi="Times New Roman" w:cs="Times New Roman"/>
+          <w:sz w:val="24"/>
+          <w:szCs w:val="24"/>
+          <w:lang w:val="it-IT"/>
+        </w:rPr>
+        <w:tab/>
       </w:r>
       <w:r>
         <w:rPr>
@@ -3700,7 +3875,7 @@
           <w:szCs w:val="24"/>
           <w:lang w:val="de-DE"/>
         </w:rPr>
-        <w:t xml:space="preserve"> Văn</w:t>
+        <w:t xml:space="preserve"> Lịch sử</w:t>
       </w:r>
       <w:r>
         <w:rPr>
@@ -3709,7 +3884,25 @@
           <w:szCs w:val="24"/>
           <w:lang w:val="it-IT"/>
         </w:rPr>
-        <w:t xml:space="preserve"> </w:t>
+        <w:tab/>
+      </w:r>
+      <w:r>
+        <w:rPr>
+          <w:rFonts w:ascii="Times New Roman" w:hAnsi="Times New Roman" w:cs="Times New Roman"/>
+          <w:sz w:val="24"/>
+          <w:szCs w:val="24"/>
+          <w:lang w:val="de-DE"/>
+        </w:rPr>
+        <w:sym w:font="Wingdings" w:char="F06F"/>
+      </w:r>
+      <w:r>
+        <w:rPr>
+          <w:rFonts w:ascii="Times New Roman" w:hAnsi="Times New Roman" w:cs="Times New Roman"/>
+          <w:sz w:val="24"/>
+          <w:szCs w:val="24"/>
+          <w:lang w:val="de-DE"/>
+        </w:rPr>
+        <w:t xml:space="preserve"> Địa lý</w:t>
       </w:r>
       <w:r>
         <w:rPr>
@@ -3736,7 +3929,7 @@
           <w:szCs w:val="24"/>
           <w:lang w:val="de-DE"/>
         </w:rPr>
-        <w:t xml:space="preserve"> Ngoại ngữ</w:t>
+        <w:t xml:space="preserve"> Mỹ thuật</w:t>
       </w:r>
       <w:r>
         <w:rPr>
@@ -3772,43 +3965,7 @@
           <w:szCs w:val="24"/>
           <w:lang w:val="de-DE"/>
         </w:rPr>
-        <w:t xml:space="preserve"> Lý</w:t>
-      </w:r>
-      <w:r>
-        <w:rPr>
-          <w:rFonts w:ascii="Times New Roman" w:hAnsi="Times New Roman" w:cs="Times New Roman"/>
-          <w:sz w:val="24"/>
-          <w:szCs w:val="24"/>
-          <w:lang w:val="it-IT"/>
-        </w:rPr>
-        <w:tab/>
-      </w:r>
-      <w:r>
-        <w:rPr>
-          <w:rFonts w:ascii="Times New Roman" w:hAnsi="Times New Roman" w:cs="Times New Roman"/>
-          <w:sz w:val="24"/>
-          <w:szCs w:val="24"/>
-          <w:lang w:val="it-IT"/>
-        </w:rPr>
-        <w:tab/>
-      </w:r>
-      <w:r>
-        <w:rPr>
-          <w:rFonts w:ascii="Times New Roman" w:hAnsi="Times New Roman" w:cs="Times New Roman"/>
-          <w:sz w:val="24"/>
-          <w:szCs w:val="24"/>
-          <w:lang w:val="de-DE"/>
-        </w:rPr>
-        <w:sym w:font="Wingdings" w:char="F06F"/>
-      </w:r>
-      <w:r>
-        <w:rPr>
-          <w:rFonts w:ascii="Times New Roman" w:hAnsi="Times New Roman" w:cs="Times New Roman"/>
-          <w:sz w:val="24"/>
-          <w:szCs w:val="24"/>
-          <w:lang w:val="de-DE"/>
-        </w:rPr>
-        <w:t xml:space="preserve"> Hóa</w:t>
+        <w:t xml:space="preserve"> Âm nhạc</w:t>
       </w:r>
     </w:p>
     <w:p>
@@ -3841,7 +3998,7 @@
           <w:szCs w:val="24"/>
           <w:lang w:val="de-DE"/>
         </w:rPr>
-        <w:t xml:space="preserve"> Sinh</w:t>
+        <w:t xml:space="preserve"> Thể dục</w:t>
       </w:r>
       <w:r>
         <w:rPr>
@@ -3868,7 +4025,7 @@
           <w:szCs w:val="24"/>
           <w:lang w:val="de-DE"/>
         </w:rPr>
-        <w:t xml:space="preserve"> Lịch sử</w:t>
+        <w:t xml:space="preserve"> Tin học</w:t>
       </w:r>
       <w:r>
         <w:rPr>
@@ -3895,70 +4052,7 @@
           <w:szCs w:val="24"/>
           <w:lang w:val="de-DE"/>
         </w:rPr>
-        <w:t xml:space="preserve"> Địa lý</w:t>
-      </w:r>
-      <w:r>
-        <w:rPr>
-          <w:rFonts w:ascii="Times New Roman" w:hAnsi="Times New Roman" w:cs="Times New Roman"/>
-          <w:sz w:val="24"/>
-          <w:szCs w:val="24"/>
-          <w:lang w:val="it-IT"/>
-        </w:rPr>
-        <w:tab/>
-      </w:r>
-      <w:r>
-        <w:rPr>
-          <w:rFonts w:ascii="Times New Roman" w:hAnsi="Times New Roman" w:cs="Times New Roman"/>
-          <w:sz w:val="24"/>
-          <w:szCs w:val="24"/>
-          <w:lang w:val="de-DE"/>
-        </w:rPr>
-        <w:sym w:font="Wingdings" w:char="F06F"/>
-      </w:r>
-      <w:r>
-        <w:rPr>
-          <w:rFonts w:ascii="Times New Roman" w:hAnsi="Times New Roman" w:cs="Times New Roman"/>
-          <w:sz w:val="24"/>
-          <w:szCs w:val="24"/>
-          <w:lang w:val="de-DE"/>
-        </w:rPr>
-        <w:t xml:space="preserve"> Mỹ thuật</w:t>
-      </w:r>
-      <w:r>
-        <w:rPr>
-          <w:rFonts w:ascii="Times New Roman" w:hAnsi="Times New Roman" w:cs="Times New Roman"/>
-          <w:sz w:val="24"/>
-          <w:szCs w:val="24"/>
-          <w:lang w:val="it-IT"/>
-        </w:rPr>
-        <w:tab/>
-      </w:r>
-      <w:r>
-        <w:rPr>
-          <w:rFonts w:ascii="Times New Roman" w:hAnsi="Times New Roman" w:cs="Times New Roman"/>
-          <w:sz w:val="24"/>
-          <w:szCs w:val="24"/>
-          <w:lang w:val="it-IT"/>
-        </w:rPr>
-        <w:tab/>
-      </w:r>
-      <w:r>
-        <w:rPr>
-          <w:rFonts w:ascii="Times New Roman" w:hAnsi="Times New Roman" w:cs="Times New Roman"/>
-          <w:sz w:val="24"/>
-          <w:szCs w:val="24"/>
-          <w:lang w:val="de-DE"/>
-        </w:rPr>
-        <w:sym w:font="Wingdings" w:char="F06F"/>
-      </w:r>
-      <w:r>
-        <w:rPr>
-          <w:rFonts w:ascii="Times New Roman" w:hAnsi="Times New Roman" w:cs="Times New Roman"/>
-          <w:sz w:val="24"/>
-          <w:szCs w:val="24"/>
-          <w:lang w:val="de-DE"/>
-        </w:rPr>
-        <w:t xml:space="preserve"> Âm nhạc</w:t>
+        <w:t xml:space="preserve"> Công nghệ</w:t>
       </w:r>
     </w:p>
     <w:p>
@@ -3967,7 +4061,6 @@
           <w:tab w:val="left" w:pos="2100"/>
         </w:tabs>
         <w:spacing w:before="60"/>
-        <w:ind w:firstLine="709"/>
         <w:rPr>
           <w:rFonts w:ascii="Times New Roman" w:hAnsi="Times New Roman" w:cs="Times New Roman"/>
           <w:sz w:val="24"/>
@@ -3980,95 +4073,29 @@
           <w:rFonts w:ascii="Times New Roman" w:hAnsi="Times New Roman" w:cs="Times New Roman"/>
           <w:sz w:val="24"/>
           <w:szCs w:val="24"/>
-          <w:lang w:val="de-DE"/>
-        </w:rPr>
-        <w:sym w:font="Wingdings" w:char="F06F"/>
-      </w:r>
-      <w:r>
-        <w:rPr>
-          <w:rFonts w:ascii="Times New Roman" w:hAnsi="Times New Roman" w:cs="Times New Roman"/>
-          <w:sz w:val="24"/>
-          <w:szCs w:val="24"/>
-          <w:lang w:val="de-DE"/>
-        </w:rPr>
-        <w:t xml:space="preserve"> Thể dục</w:t>
-      </w:r>
-      <w:r>
-        <w:rPr>
-          <w:rFonts w:ascii="Times New Roman" w:hAnsi="Times New Roman" w:cs="Times New Roman"/>
-          <w:sz w:val="24"/>
-          <w:szCs w:val="24"/>
           <w:lang w:val="it-IT"/>
         </w:rPr>
-        <w:tab/>
-      </w:r>
-      <w:r>
-        <w:rPr>
-          <w:rFonts w:ascii="Times New Roman" w:hAnsi="Times New Roman" w:cs="Times New Roman"/>
-          <w:sz w:val="24"/>
-          <w:szCs w:val="24"/>
-          <w:lang w:val="de-DE"/>
-        </w:rPr>
-        <w:sym w:font="Wingdings" w:char="F06F"/>
-      </w:r>
-      <w:r>
-        <w:rPr>
-          <w:rFonts w:ascii="Times New Roman" w:hAnsi="Times New Roman" w:cs="Times New Roman"/>
-          <w:sz w:val="24"/>
-          <w:szCs w:val="24"/>
-          <w:lang w:val="de-DE"/>
-        </w:rPr>
-        <w:t xml:space="preserve"> Tin học</w:t>
-      </w:r>
-      <w:r>
-        <w:rPr>
-          <w:rFonts w:ascii="Times New Roman" w:hAnsi="Times New Roman" w:cs="Times New Roman"/>
-          <w:sz w:val="24"/>
-          <w:szCs w:val="24"/>
+        <w:t>18. Năm học lớp 9 anh/chị ghét học môn học nào nhất:</w:t>
+      </w:r>
+      <w:r>
+        <w:rPr>
+          <w:rFonts w:ascii="Times New Roman" w:hAnsi="Times New Roman" w:cs="Times New Roman"/>
+          <w:sz w:val="24"/>
+          <w:szCs w:val="24"/>
+          <w:highlight w:val="yellow"/>
           <w:lang w:val="it-IT"/>
         </w:rPr>
-        <w:tab/>
-      </w:r>
-      <w:r>
-        <w:rPr>
-          <w:rFonts w:ascii="Times New Roman" w:hAnsi="Times New Roman" w:cs="Times New Roman"/>
-          <w:sz w:val="24"/>
-          <w:szCs w:val="24"/>
-          <w:lang w:val="de-DE"/>
-        </w:rPr>
-        <w:sym w:font="Wingdings" w:char="F06F"/>
-      </w:r>
-      <w:r>
-        <w:rPr>
-          <w:rFonts w:ascii="Times New Roman" w:hAnsi="Times New Roman" w:cs="Times New Roman"/>
-          <w:sz w:val="24"/>
-          <w:szCs w:val="24"/>
-          <w:lang w:val="de-DE"/>
-        </w:rPr>
-        <w:t xml:space="preserve"> Công nghệ</w:t>
-      </w:r>
-    </w:p>
-    <w:p>
-      <w:pPr>
-        <w:tabs>
-          <w:tab w:val="left" w:pos="2100"/>
-        </w:tabs>
-        <w:spacing w:before="60"/>
-        <w:rPr>
-          <w:rFonts w:ascii="Times New Roman" w:hAnsi="Times New Roman" w:cs="Times New Roman"/>
-          <w:sz w:val="24"/>
-          <w:szCs w:val="24"/>
+        <w:t xml:space="preserve"> </w:t>
+      </w:r>
+      <w:r>
+        <w:rPr>
+          <w:rFonts w:ascii="Times New Roman" w:hAnsi="Times New Roman" w:cs="Times New Roman"/>
+          <w:sz w:val="24"/>
+          <w:szCs w:val="24"/>
+          <w:highlight w:val="yellow"/>
           <w:lang w:val="it-IT"/>
         </w:rPr>
-      </w:pPr>
-      <w:r>
-        <w:rPr>
-          <w:rFonts w:ascii="Times New Roman" w:hAnsi="Times New Roman" w:cs="Times New Roman"/>
-          <w:sz w:val="24"/>
-          <w:szCs w:val="24"/>
-          <w:lang w:val="it-IT"/>
-        </w:rPr>
-        <w:t>18. Năm học lớp 9 anh/chị ghét học môn học nào nhất:</w:t>
+        <w:t>dis likesub</w:t>
       </w:r>
     </w:p>
     <w:p>

</xml_diff>